<commit_message>
Update midterm study guide
</commit_message>
<xml_diff>
--- a/CS 429/Midterm/Midterm_Review_material.docx
+++ b/CS 429/Midterm/Midterm_Review_material.docx
@@ -1,6 +1,6 @@
 
 <file path=word/document.xml><?xml version="1.0" encoding="utf-8"?>
-<w:document xmlns:wpc="http://schemas.microsoft.com/office/word/2010/wordprocessingCanvas" xmlns:cx="http://schemas.microsoft.com/office/drawing/2014/chartex" xmlns:cx1="http://schemas.microsoft.com/office/drawing/2015/9/8/chartex" xmlns:cx2="http://schemas.microsoft.com/office/drawing/2015/10/21/chartex" xmlns:cx3="http://schemas.microsoft.com/office/drawing/2016/5/9/chartex" xmlns:cx4="http://schemas.microsoft.com/office/drawing/2016/5/10/chartex" xmlns:cx5="http://schemas.microsoft.com/office/drawing/2016/5/11/chartex" xmlns:cx6="http://schemas.microsoft.com/office/drawing/2016/5/12/chartex" xmlns:cx7="http://schemas.microsoft.com/office/drawing/2016/5/13/chartex" xmlns:cx8="http://schemas.microsoft.com/office/drawing/2016/5/14/chartex" xmlns:mc="http://schemas.openxmlformats.org/markup-compatibility/2006" xmlns:aink="http://schemas.microsoft.com/office/drawing/2016/ink" xmlns:am3d="http://schemas.microsoft.com/office/drawing/2017/model3d" xmlns:o="urn:schemas-microsoft-com:office:office" xmlns:r="http://schemas.openxmlformats.org/officeDocument/2006/relationships" xmlns:m="http://schemas.openxmlformats.org/officeDocument/2006/math" xmlns:v="urn:schemas-microsoft-com:vml" xmlns:wp14="http://schemas.microsoft.com/office/word/2010/wordprocessingDrawing" xmlns:wp="http://schemas.openxmlformats.org/drawingml/2006/wordprocessingDrawing" xmlns:w10="urn:schemas-microsoft-com:office:word" xmlns:w="http://schemas.openxmlformats.org/wordprocessingml/2006/main" xmlns:w14="http://schemas.microsoft.com/office/word/2010/wordml" xmlns:w15="http://schemas.microsoft.com/office/word/2012/wordml" xmlns:w16cid="http://schemas.microsoft.com/office/word/2016/wordml/cid" xmlns:w16se="http://schemas.microsoft.com/office/word/2015/wordml/symex" xmlns:wpg="http://schemas.microsoft.com/office/word/2010/wordprocessingGroup" xmlns:wpi="http://schemas.microsoft.com/office/word/2010/wordprocessingInk" xmlns:wne="http://schemas.microsoft.com/office/word/2006/wordml" xmlns:wps="http://schemas.microsoft.com/office/word/2010/wordprocessingShape" mc:Ignorable="w14 w15 w16se w16cid wp14">
+<w:document xmlns:wpc="http://schemas.microsoft.com/office/word/2010/wordprocessingCanvas" xmlns:mo="http://schemas.microsoft.com/office/mac/office/2008/main" xmlns:mc="http://schemas.openxmlformats.org/markup-compatibility/2006" xmlns:mv="urn:schemas-microsoft-com:mac:vml" xmlns:o="urn:schemas-microsoft-com:office:office" xmlns:r="http://schemas.openxmlformats.org/officeDocument/2006/relationships" xmlns:m="http://schemas.openxmlformats.org/officeDocument/2006/math" xmlns:v="urn:schemas-microsoft-com:vml" xmlns:wp14="http://schemas.microsoft.com/office/word/2010/wordprocessingDrawing" xmlns:wp="http://schemas.openxmlformats.org/drawingml/2006/wordprocessingDrawing" xmlns:w10="urn:schemas-microsoft-com:office:word" xmlns:w="http://schemas.openxmlformats.org/wordprocessingml/2006/main" xmlns:w14="http://schemas.microsoft.com/office/word/2010/wordml" xmlns:w15="http://schemas.microsoft.com/office/word/2012/wordml" xmlns:wpg="http://schemas.microsoft.com/office/word/2010/wordprocessingGroup" xmlns:wpi="http://schemas.microsoft.com/office/word/2010/wordprocessingInk" xmlns:wne="http://schemas.microsoft.com/office/word/2006/wordml" xmlns:wps="http://schemas.microsoft.com/office/word/2010/wordprocessingShape" mc:Ignorable="w14 w15 wp14">
   <w:body>
     <w:p>
       <w:pPr>
@@ -114,8 +114,13 @@
           <w:numId w:val="1"/>
         </w:numPr>
       </w:pPr>
-      <w:r>
-        <w:t xml:space="preserve">Datafication: taking aspects of our lives and turning them into data. </w:t>
+      <w:proofErr w:type="spellStart"/>
+      <w:r>
+        <w:t>Datafication</w:t>
+      </w:r>
+      <w:proofErr w:type="spellEnd"/>
+      <w:r>
+        <w:t xml:space="preserve">: taking aspects of our lives and turning them into data. </w:t>
       </w:r>
     </w:p>
     <w:p>
@@ -534,6 +539,36 @@
       <w:pPr>
         <w:pStyle w:val="ListParagraph"/>
         <w:numPr>
+          <w:ilvl w:val="4"/>
+          <w:numId w:val="1"/>
+        </w:numPr>
+      </w:pPr>
+      <w:r>
+        <w:t>Need to make assumptions about the underlying structure of the reality</w:t>
+      </w:r>
+    </w:p>
+    <w:p>
+      <w:pPr>
+        <w:pStyle w:val="ListParagraph"/>
+        <w:numPr>
+          <w:ilvl w:val="4"/>
+          <w:numId w:val="1"/>
+        </w:numPr>
+      </w:pPr>
+      <w:r>
+        <w:t xml:space="preserve">Where to start? </w:t>
+      </w:r>
+      <w:r>
+        <w:sym w:font="Wingdings" w:char="00E0"/>
+      </w:r>
+      <w:r>
+        <w:t xml:space="preserve"> EDA</w:t>
+      </w:r>
+    </w:p>
+    <w:p>
+      <w:pPr>
+        <w:pStyle w:val="ListParagraph"/>
+        <w:numPr>
           <w:ilvl w:val="3"/>
           <w:numId w:val="1"/>
         </w:numPr>
@@ -564,11 +599,140 @@
       <w:pPr>
         <w:pStyle w:val="ListParagraph"/>
         <w:numPr>
+          <w:ilvl w:val="4"/>
+          <w:numId w:val="1"/>
+        </w:numPr>
+      </w:pPr>
+      <w:r>
+        <w:t>It is a method of systematically going through the data, plotting distributions of all variables (using box plots, plotting time series of data, … and generating summary statistics for all of them. EDA is a mindset</w:t>
+      </w:r>
+    </w:p>
+    <w:p>
+      <w:pPr>
+        <w:pStyle w:val="ListParagraph"/>
+        <w:numPr>
+          <w:ilvl w:val="4"/>
+          <w:numId w:val="1"/>
+        </w:numPr>
+      </w:pPr>
+      <w:r>
+        <w:t>EDA happens between you and the data. It isn’t about proving anything to anyone</w:t>
+      </w:r>
+      <w:r>
+        <w:t xml:space="preserve"> else yet!</w:t>
+      </w:r>
+      <w:r>
+        <w:t xml:space="preserve"> </w:t>
+      </w:r>
+    </w:p>
+    <w:p>
+      <w:pPr>
+        <w:pStyle w:val="ListParagraph"/>
+        <w:numPr>
+          <w:ilvl w:val="4"/>
+          <w:numId w:val="1"/>
+        </w:numPr>
+        <w:rPr>
+          <w:highlight w:val="yellow"/>
+        </w:rPr>
+      </w:pPr>
+      <w:r>
+        <w:rPr>
+          <w:highlight w:val="yellow"/>
+        </w:rPr>
+        <w:t>Namely to gain intuition about the data; comparisons between distributions; sanity checking (making sure the data is on the scale you expect, in the format you thought it should be.)</w:t>
+      </w:r>
+      <w:r>
+        <w:rPr>
+          <w:highlight w:val="yellow"/>
+        </w:rPr>
+        <w:t>; to find out where data is missing or if there are outliers; and to summarize the data.</w:t>
+      </w:r>
+    </w:p>
+    <w:p>
+      <w:pPr>
+        <w:pStyle w:val="ListParagraph"/>
+        <w:numPr>
+          <w:ilvl w:val="4"/>
+          <w:numId w:val="1"/>
+        </w:numPr>
+      </w:pPr>
+      <w:r>
+        <w:t>First step towards building a model.</w:t>
+      </w:r>
+    </w:p>
+    <w:p>
+      <w:pPr>
+        <w:pStyle w:val="ListParagraph"/>
+        <w:numPr>
+          <w:ilvl w:val="4"/>
+          <w:numId w:val="1"/>
+        </w:numPr>
+      </w:pPr>
+      <w:r>
+        <w:t>Traditionally presented as a bunch of histograms and stem-and-leaf plots</w:t>
+      </w:r>
+    </w:p>
+    <w:p>
+      <w:pPr>
+        <w:pStyle w:val="ListParagraph"/>
+        <w:numPr>
+          <w:ilvl w:val="4"/>
+          <w:numId w:val="1"/>
+        </w:numPr>
+      </w:pPr>
+      <w:r>
+        <w:t>Exploratory = understanding of the problem.</w:t>
+      </w:r>
+    </w:p>
+    <w:p>
+      <w:pPr>
+        <w:pStyle w:val="ListParagraph"/>
+        <w:numPr>
+          <w:ilvl w:val="4"/>
+          <w:numId w:val="1"/>
+        </w:numPr>
+      </w:pPr>
+      <w:r>
+        <w:t>Basic tools: plots, graphs, and summary statistics.</w:t>
+      </w:r>
+    </w:p>
+    <w:p>
+      <w:pPr>
+        <w:pStyle w:val="ListParagraph"/>
+        <w:numPr>
+          <w:ilvl w:val="4"/>
+          <w:numId w:val="1"/>
+        </w:numPr>
+      </w:pPr>
+      <w:r>
+        <w:t>Helps with debugging the logging process.</w:t>
+      </w:r>
+      <w:r>
+        <w:t xml:space="preserve"> In the end, EDA help you make sure the product is performing as intended. </w:t>
+      </w:r>
+    </w:p>
+    <w:p>
+      <w:pPr>
+        <w:pStyle w:val="ListParagraph"/>
+        <w:numPr>
           <w:ilvl w:val="3"/>
           <w:numId w:val="1"/>
         </w:numPr>
       </w:pPr>
       <w:r>
+        <w:t xml:space="preserve"> </w:t>
+      </w:r>
+    </w:p>
+    <w:p>
+      <w:pPr>
+        <w:pStyle w:val="ListParagraph"/>
+        <w:numPr>
+          <w:ilvl w:val="3"/>
+          <w:numId w:val="1"/>
+        </w:numPr>
+      </w:pPr>
+      <w:r>
         <w:t>Probability Distributions</w:t>
       </w:r>
     </w:p>
@@ -582,140 +746,254 @@
       </w:pPr>
       <w:r>
         <w:t xml:space="preserve">Foundation of statistical models. </w:t>
+      </w:r>
+    </w:p>
+    <w:p>
+      <w:pPr>
+        <w:pStyle w:val="ListParagraph"/>
+        <w:numPr>
+          <w:ilvl w:val="4"/>
+          <w:numId w:val="1"/>
+        </w:numPr>
+      </w:pPr>
+      <w:r>
+        <w:t>Normal Distribution</w:t>
+      </w:r>
+    </w:p>
+    <w:p>
+      <w:pPr>
+        <w:pStyle w:val="ListParagraph"/>
+        <w:numPr>
+          <w:ilvl w:val="5"/>
+          <w:numId w:val="1"/>
+        </w:numPr>
+      </w:pPr>
+      <w:r>
+        <w:t>Bell-shaped curve</w:t>
+      </w:r>
+    </w:p>
+    <w:p>
+      <w:pPr>
+        <w:pStyle w:val="ListParagraph"/>
+        <w:numPr>
+          <w:ilvl w:val="5"/>
+          <w:numId w:val="1"/>
+        </w:numPr>
+      </w:pPr>
+      <w:r>
+        <w:rPr>
+          <w:i/>
+        </w:rPr>
+        <w:lastRenderedPageBreak/>
+        <w:t>u</w:t>
+      </w:r>
+      <w:r>
+        <w:t xml:space="preserve"> is the mean and median and controls where</w:t>
+      </w:r>
+      <w:r>
+        <w:t xml:space="preserve"> the distribution is centered, and the parameter </w:t>
+      </w:r>
+      <w:r>
+        <w:rPr>
+          <w:i/>
+        </w:rPr>
+        <w:t>ó</w:t>
+      </w:r>
+      <w:r>
+        <w:t xml:space="preserve"> controls how spread out the distribution is. </w:t>
+      </w:r>
+    </w:p>
+    <w:p>
+      <w:pPr>
+        <w:pStyle w:val="ListParagraph"/>
+        <w:numPr>
+          <w:ilvl w:val="3"/>
+          <w:numId w:val="1"/>
+        </w:numPr>
+      </w:pPr>
+      <w:r>
+        <w:t>Over fitting</w:t>
+      </w:r>
+    </w:p>
+    <w:p>
+      <w:pPr>
+        <w:pStyle w:val="ListParagraph"/>
+        <w:numPr>
+          <w:ilvl w:val="4"/>
+          <w:numId w:val="1"/>
+        </w:numPr>
+      </w:pPr>
+      <w:r>
+        <w:t xml:space="preserve">Term used to mean that you used a dataset to estimate the parameters of your model, but your model isn’t that good at capturing reality beyond your sample data. </w:t>
+      </w:r>
+    </w:p>
+    <w:p>
+      <w:pPr>
+        <w:pStyle w:val="ListParagraph"/>
+        <w:numPr>
+          <w:ilvl w:val="0"/>
+          <w:numId w:val="1"/>
+        </w:numPr>
+        <w:rPr>
+          <w:b/>
+        </w:rPr>
+      </w:pPr>
+      <w:r>
+        <w:rPr>
+          <w:b/>
+        </w:rPr>
+        <w:t>Review R tutorial, try out all exercises, be familiar with R basic syntax.</w:t>
+      </w:r>
+    </w:p>
+    <w:p>
+      <w:pPr>
+        <w:pStyle w:val="ListParagraph"/>
+        <w:numPr>
+          <w:ilvl w:val="0"/>
+          <w:numId w:val="1"/>
+        </w:numPr>
+        <w:rPr>
+          <w:b/>
+        </w:rPr>
+      </w:pPr>
+      <w:r>
+        <w:rPr>
+          <w:b/>
+        </w:rPr>
+        <w:t>Review material posted on WISE</w:t>
+      </w:r>
+      <w:r>
+        <w:rPr>
+          <w:b/>
+        </w:rPr>
+        <w:t>.</w:t>
+      </w:r>
+    </w:p>
+    <w:p>
+      <w:pPr>
+        <w:pStyle w:val="ListParagraph"/>
+        <w:numPr>
+          <w:ilvl w:val="0"/>
+          <w:numId w:val="1"/>
+        </w:numPr>
+        <w:rPr>
+          <w:b/>
+        </w:rPr>
+      </w:pPr>
+      <w:r>
+        <w:rPr>
+          <w:b/>
+        </w:rPr>
+        <w:t xml:space="preserve">Review commonly used </w:t>
+      </w:r>
+      <w:r>
+        <w:rPr>
+          <w:b/>
+        </w:rPr>
+        <w:t xml:space="preserve">statistical </w:t>
+      </w:r>
+      <w:r>
+        <w:rPr>
+          <w:b/>
+        </w:rPr>
+        <w:t>distributions, know basic facts about them</w:t>
+      </w:r>
+    </w:p>
+    <w:p>
+      <w:pPr>
+        <w:pStyle w:val="ListParagraph"/>
+        <w:numPr>
+          <w:ilvl w:val="0"/>
+          <w:numId w:val="1"/>
+        </w:numPr>
+        <w:rPr>
+          <w:b/>
+        </w:rPr>
+      </w:pPr>
+      <w:r>
+        <w:rPr>
+          <w:b/>
+        </w:rPr>
+        <w:t>Review basic statistics definitions.</w:t>
+      </w:r>
+    </w:p>
+    <w:p>
+      <w:pPr>
+        <w:pStyle w:val="ListParagraph"/>
+        <w:numPr>
+          <w:ilvl w:val="0"/>
+          <w:numId w:val="1"/>
+        </w:numPr>
+        <w:rPr>
+          <w:b/>
+        </w:rPr>
+      </w:pPr>
+      <w:r>
+        <w:rPr>
+          <w:b/>
+        </w:rPr>
+        <w:t>Understand the importance of EDA.</w:t>
+      </w:r>
+    </w:p>
+    <w:p>
+      <w:pPr>
+        <w:pStyle w:val="ListParagraph"/>
+        <w:numPr>
+          <w:ilvl w:val="0"/>
+          <w:numId w:val="1"/>
+        </w:numPr>
+        <w:rPr>
+          <w:b/>
+        </w:rPr>
+      </w:pPr>
+      <w:r>
+        <w:rPr>
+          <w:b/>
+        </w:rPr>
+        <w:t>Understand data science as a relative new subject and data science process, data science profile.</w:t>
+      </w:r>
+    </w:p>
+    <w:p/>
+    <w:p>
+      <w:r>
+        <w:t xml:space="preserve"> Questions types include answer questions, choose true or false, given R code pieces and write results. </w:t>
+      </w:r>
+    </w:p>
+    <w:p/>
+    <w:p>
+      <w:r>
+        <w:t>Distributions: Poisson</w:t>
+      </w:r>
+      <w:r>
+        <w:t xml:space="preserve"> (over a period of time for rare events)</w:t>
+      </w:r>
+      <w:r>
+        <w:t xml:space="preserve">, Normal, </w:t>
+      </w:r>
+      <w:proofErr w:type="gramStart"/>
+      <w:r>
+        <w:t>Binomial</w:t>
+      </w:r>
+      <w:r>
+        <w:t>(</w:t>
+      </w:r>
+      <w:proofErr w:type="gramEnd"/>
+      <w:r>
+        <w:t>heads or tails)</w:t>
+      </w:r>
+      <w:r>
+        <w:t xml:space="preserve">, </w:t>
+      </w:r>
+      <w:r>
+        <w:t>Power Law (city populations</w:t>
+      </w:r>
+      <w:r>
+        <w:t>, has more of an exponential curve</w:t>
       </w:r>
       <w:bookmarkStart w:id="0" w:name="_GoBack"/>
       <w:bookmarkEnd w:id="0"/>
-    </w:p>
-    <w:p>
-      <w:pPr>
-        <w:pStyle w:val="ListParagraph"/>
-        <w:numPr>
-          <w:ilvl w:val="0"/>
-          <w:numId w:val="1"/>
-        </w:numPr>
-        <w:rPr>
-          <w:b/>
-        </w:rPr>
-      </w:pPr>
-      <w:r>
-        <w:rPr>
-          <w:b/>
-        </w:rPr>
-        <w:t>Review R tutorial, try out all exercises, be familiar with R basic syntax.</w:t>
-      </w:r>
-    </w:p>
-    <w:p>
-      <w:pPr>
-        <w:pStyle w:val="ListParagraph"/>
-        <w:numPr>
-          <w:ilvl w:val="0"/>
-          <w:numId w:val="1"/>
-        </w:numPr>
-        <w:rPr>
-          <w:b/>
-        </w:rPr>
-      </w:pPr>
-      <w:r>
-        <w:rPr>
-          <w:b/>
-        </w:rPr>
-        <w:t>Review material posted on WISE</w:t>
-      </w:r>
-      <w:r>
-        <w:rPr>
-          <w:b/>
-        </w:rPr>
-        <w:t>.</w:t>
-      </w:r>
-    </w:p>
-    <w:p>
-      <w:pPr>
-        <w:pStyle w:val="ListParagraph"/>
-        <w:numPr>
-          <w:ilvl w:val="0"/>
-          <w:numId w:val="1"/>
-        </w:numPr>
-        <w:rPr>
-          <w:b/>
-        </w:rPr>
-      </w:pPr>
-      <w:r>
-        <w:rPr>
-          <w:b/>
-        </w:rPr>
-        <w:t xml:space="preserve">Review commonly used </w:t>
-      </w:r>
-      <w:r>
-        <w:rPr>
-          <w:b/>
-        </w:rPr>
-        <w:t xml:space="preserve">statistical </w:t>
-      </w:r>
-      <w:r>
-        <w:rPr>
-          <w:b/>
-        </w:rPr>
-        <w:t>distributions, know basic facts about them</w:t>
-      </w:r>
-    </w:p>
-    <w:p>
-      <w:pPr>
-        <w:pStyle w:val="ListParagraph"/>
-        <w:numPr>
-          <w:ilvl w:val="0"/>
-          <w:numId w:val="1"/>
-        </w:numPr>
-        <w:rPr>
-          <w:b/>
-        </w:rPr>
-      </w:pPr>
-      <w:r>
-        <w:rPr>
-          <w:b/>
-        </w:rPr>
-        <w:t>Review basic statistics definitions.</w:t>
-      </w:r>
-    </w:p>
-    <w:p>
-      <w:pPr>
-        <w:pStyle w:val="ListParagraph"/>
-        <w:numPr>
-          <w:ilvl w:val="0"/>
-          <w:numId w:val="1"/>
-        </w:numPr>
-        <w:rPr>
-          <w:b/>
-        </w:rPr>
-      </w:pPr>
-      <w:r>
-        <w:rPr>
-          <w:b/>
-        </w:rPr>
-        <w:t>Understand the importance of EDA.</w:t>
-      </w:r>
-    </w:p>
-    <w:p>
-      <w:pPr>
-        <w:pStyle w:val="ListParagraph"/>
-        <w:numPr>
-          <w:ilvl w:val="0"/>
-          <w:numId w:val="1"/>
-        </w:numPr>
-        <w:rPr>
-          <w:b/>
-        </w:rPr>
-      </w:pPr>
-      <w:r>
-        <w:rPr>
-          <w:b/>
-        </w:rPr>
-        <w:t>Understand data science as a relative new subject and data science process, data science profile.</w:t>
-      </w:r>
-    </w:p>
-    <w:p/>
-    <w:p>
-      <w:r>
-        <w:t xml:space="preserve"> Questions types include answer questions, choose true or false, given R code pieces and write results. </w:t>
+      <w:r>
+        <w:t>).</w:t>
       </w:r>
     </w:p>
     <w:sectPr>
@@ -729,8 +1007,8 @@
 </file>
 
 <file path=word/numbering.xml><?xml version="1.0" encoding="utf-8"?>
-<w:numbering xmlns:wpc="http://schemas.microsoft.com/office/word/2010/wordprocessingCanvas" xmlns:cx="http://schemas.microsoft.com/office/drawing/2014/chartex" xmlns:cx1="http://schemas.microsoft.com/office/drawing/2015/9/8/chartex" xmlns:cx2="http://schemas.microsoft.com/office/drawing/2015/10/21/chartex" xmlns:cx3="http://schemas.microsoft.com/office/drawing/2016/5/9/chartex" xmlns:cx4="http://schemas.microsoft.com/office/drawing/2016/5/10/chartex" xmlns:cx5="http://schemas.microsoft.com/office/drawing/2016/5/11/chartex" xmlns:cx6="http://schemas.microsoft.com/office/drawing/2016/5/12/chartex" xmlns:cx7="http://schemas.microsoft.com/office/drawing/2016/5/13/chartex" xmlns:cx8="http://schemas.microsoft.com/office/drawing/2016/5/14/chartex" xmlns:mc="http://schemas.openxmlformats.org/markup-compatibility/2006" xmlns:aink="http://schemas.microsoft.com/office/drawing/2016/ink" xmlns:am3d="http://schemas.microsoft.com/office/drawing/2017/model3d" xmlns:o="urn:schemas-microsoft-com:office:office" xmlns:r="http://schemas.openxmlformats.org/officeDocument/2006/relationships" xmlns:m="http://schemas.openxmlformats.org/officeDocument/2006/math" xmlns:v="urn:schemas-microsoft-com:vml" xmlns:wp14="http://schemas.microsoft.com/office/word/2010/wordprocessingDrawing" xmlns:wp="http://schemas.openxmlformats.org/drawingml/2006/wordprocessingDrawing" xmlns:w10="urn:schemas-microsoft-com:office:word" xmlns:w="http://schemas.openxmlformats.org/wordprocessingml/2006/main" xmlns:w14="http://schemas.microsoft.com/office/word/2010/wordml" xmlns:w15="http://schemas.microsoft.com/office/word/2012/wordml" xmlns:w16cid="http://schemas.microsoft.com/office/word/2016/wordml/cid" xmlns:w16se="http://schemas.microsoft.com/office/word/2015/wordml/symex" xmlns:wpg="http://schemas.microsoft.com/office/word/2010/wordprocessingGroup" xmlns:wpi="http://schemas.microsoft.com/office/word/2010/wordprocessingInk" xmlns:wne="http://schemas.microsoft.com/office/word/2006/wordml" xmlns:wps="http://schemas.microsoft.com/office/word/2010/wordprocessingShape" mc:Ignorable="w14 w15 w16se w16cid wp14">
-  <w:abstractNum w:abstractNumId="0" w15:restartNumberingAfterBreak="0">
+<w:numbering xmlns:wpc="http://schemas.microsoft.com/office/word/2010/wordprocessingCanvas" xmlns:mo="http://schemas.microsoft.com/office/mac/office/2008/main" xmlns:mc="http://schemas.openxmlformats.org/markup-compatibility/2006" xmlns:mv="urn:schemas-microsoft-com:mac:vml" xmlns:o="urn:schemas-microsoft-com:office:office" xmlns:r="http://schemas.openxmlformats.org/officeDocument/2006/relationships" xmlns:m="http://schemas.openxmlformats.org/officeDocument/2006/math" xmlns:v="urn:schemas-microsoft-com:vml" xmlns:wp14="http://schemas.microsoft.com/office/word/2010/wordprocessingDrawing" xmlns:wp="http://schemas.openxmlformats.org/drawingml/2006/wordprocessingDrawing" xmlns:w10="urn:schemas-microsoft-com:office:word" xmlns:w="http://schemas.openxmlformats.org/wordprocessingml/2006/main" xmlns:w14="http://schemas.microsoft.com/office/word/2010/wordml" xmlns:w15="http://schemas.microsoft.com/office/word/2012/wordml" xmlns:wpg="http://schemas.microsoft.com/office/word/2010/wordprocessingGroup" xmlns:wpi="http://schemas.microsoft.com/office/word/2010/wordprocessingInk" xmlns:wne="http://schemas.microsoft.com/office/word/2006/wordml" xmlns:wps="http://schemas.microsoft.com/office/word/2010/wordprocessingShape" mc:Ignorable="w14 w15 wp14">
+  <w:abstractNum w:abstractNumId="0">
     <w:nsid w:val="2A6060EA"/>
     <w:multiLevelType w:val="hybridMultilevel"/>
     <w:tmpl w:val="1EACF37A"/>
@@ -819,14 +1097,157 @@
       </w:pPr>
     </w:lvl>
   </w:abstractNum>
+  <w:abstractNum w:abstractNumId="1">
+    <w:nsid w:val="578A0E14"/>
+    <w:multiLevelType w:val="hybridMultilevel"/>
+    <w:tmpl w:val="A9280776"/>
+    <w:lvl w:ilvl="0" w:tplc="77D8141E">
+      <w:start w:val="1"/>
+      <w:numFmt w:val="bullet"/>
+      <w:lvlText w:val="•"/>
+      <w:lvlJc w:val="left"/>
+      <w:pPr>
+        <w:tabs>
+          <w:tab w:val="num" w:pos="720"/>
+        </w:tabs>
+        <w:ind w:left="720" w:hanging="360"/>
+      </w:pPr>
+      <w:rPr>
+        <w:rFonts w:ascii="Arial" w:hAnsi="Arial" w:hint="default"/>
+      </w:rPr>
+    </w:lvl>
+    <w:lvl w:ilvl="1" w:tplc="171E2734" w:tentative="1">
+      <w:start w:val="1"/>
+      <w:numFmt w:val="bullet"/>
+      <w:lvlText w:val="•"/>
+      <w:lvlJc w:val="left"/>
+      <w:pPr>
+        <w:tabs>
+          <w:tab w:val="num" w:pos="1440"/>
+        </w:tabs>
+        <w:ind w:left="1440" w:hanging="360"/>
+      </w:pPr>
+      <w:rPr>
+        <w:rFonts w:ascii="Arial" w:hAnsi="Arial" w:hint="default"/>
+      </w:rPr>
+    </w:lvl>
+    <w:lvl w:ilvl="2" w:tplc="3F785F00" w:tentative="1">
+      <w:start w:val="1"/>
+      <w:numFmt w:val="bullet"/>
+      <w:lvlText w:val="•"/>
+      <w:lvlJc w:val="left"/>
+      <w:pPr>
+        <w:tabs>
+          <w:tab w:val="num" w:pos="2160"/>
+        </w:tabs>
+        <w:ind w:left="2160" w:hanging="360"/>
+      </w:pPr>
+      <w:rPr>
+        <w:rFonts w:ascii="Arial" w:hAnsi="Arial" w:hint="default"/>
+      </w:rPr>
+    </w:lvl>
+    <w:lvl w:ilvl="3" w:tplc="EBBAD70E" w:tentative="1">
+      <w:start w:val="1"/>
+      <w:numFmt w:val="bullet"/>
+      <w:lvlText w:val="•"/>
+      <w:lvlJc w:val="left"/>
+      <w:pPr>
+        <w:tabs>
+          <w:tab w:val="num" w:pos="2880"/>
+        </w:tabs>
+        <w:ind w:left="2880" w:hanging="360"/>
+      </w:pPr>
+      <w:rPr>
+        <w:rFonts w:ascii="Arial" w:hAnsi="Arial" w:hint="default"/>
+      </w:rPr>
+    </w:lvl>
+    <w:lvl w:ilvl="4" w:tplc="CFD49708" w:tentative="1">
+      <w:start w:val="1"/>
+      <w:numFmt w:val="bullet"/>
+      <w:lvlText w:val="•"/>
+      <w:lvlJc w:val="left"/>
+      <w:pPr>
+        <w:tabs>
+          <w:tab w:val="num" w:pos="3600"/>
+        </w:tabs>
+        <w:ind w:left="3600" w:hanging="360"/>
+      </w:pPr>
+      <w:rPr>
+        <w:rFonts w:ascii="Arial" w:hAnsi="Arial" w:hint="default"/>
+      </w:rPr>
+    </w:lvl>
+    <w:lvl w:ilvl="5" w:tplc="94DC374A" w:tentative="1">
+      <w:start w:val="1"/>
+      <w:numFmt w:val="bullet"/>
+      <w:lvlText w:val="•"/>
+      <w:lvlJc w:val="left"/>
+      <w:pPr>
+        <w:tabs>
+          <w:tab w:val="num" w:pos="4320"/>
+        </w:tabs>
+        <w:ind w:left="4320" w:hanging="360"/>
+      </w:pPr>
+      <w:rPr>
+        <w:rFonts w:ascii="Arial" w:hAnsi="Arial" w:hint="default"/>
+      </w:rPr>
+    </w:lvl>
+    <w:lvl w:ilvl="6" w:tplc="8982AD20" w:tentative="1">
+      <w:start w:val="1"/>
+      <w:numFmt w:val="bullet"/>
+      <w:lvlText w:val="•"/>
+      <w:lvlJc w:val="left"/>
+      <w:pPr>
+        <w:tabs>
+          <w:tab w:val="num" w:pos="5040"/>
+        </w:tabs>
+        <w:ind w:left="5040" w:hanging="360"/>
+      </w:pPr>
+      <w:rPr>
+        <w:rFonts w:ascii="Arial" w:hAnsi="Arial" w:hint="default"/>
+      </w:rPr>
+    </w:lvl>
+    <w:lvl w:ilvl="7" w:tplc="40F0C7FE" w:tentative="1">
+      <w:start w:val="1"/>
+      <w:numFmt w:val="bullet"/>
+      <w:lvlText w:val="•"/>
+      <w:lvlJc w:val="left"/>
+      <w:pPr>
+        <w:tabs>
+          <w:tab w:val="num" w:pos="5760"/>
+        </w:tabs>
+        <w:ind w:left="5760" w:hanging="360"/>
+      </w:pPr>
+      <w:rPr>
+        <w:rFonts w:ascii="Arial" w:hAnsi="Arial" w:hint="default"/>
+      </w:rPr>
+    </w:lvl>
+    <w:lvl w:ilvl="8" w:tplc="DE2280E0" w:tentative="1">
+      <w:start w:val="1"/>
+      <w:numFmt w:val="bullet"/>
+      <w:lvlText w:val="•"/>
+      <w:lvlJc w:val="left"/>
+      <w:pPr>
+        <w:tabs>
+          <w:tab w:val="num" w:pos="6480"/>
+        </w:tabs>
+        <w:ind w:left="6480" w:hanging="360"/>
+      </w:pPr>
+      <w:rPr>
+        <w:rFonts w:ascii="Arial" w:hAnsi="Arial" w:hint="default"/>
+      </w:rPr>
+    </w:lvl>
+  </w:abstractNum>
   <w:num w:numId="1">
     <w:abstractNumId w:val="0"/>
+  </w:num>
+  <w:num w:numId="2">
+    <w:abstractNumId w:val="1"/>
   </w:num>
 </w:numbering>
 </file>
 
 <file path=word/styles.xml><?xml version="1.0" encoding="utf-8"?>
-<w:styles xmlns:mc="http://schemas.openxmlformats.org/markup-compatibility/2006" xmlns:r="http://schemas.openxmlformats.org/officeDocument/2006/relationships" xmlns:w="http://schemas.openxmlformats.org/wordprocessingml/2006/main" xmlns:w14="http://schemas.microsoft.com/office/word/2010/wordml" xmlns:w15="http://schemas.microsoft.com/office/word/2012/wordml" xmlns:w16cid="http://schemas.microsoft.com/office/word/2016/wordml/cid" xmlns:w16se="http://schemas.microsoft.com/office/word/2015/wordml/symex" mc:Ignorable="w14 w15 w16se w16cid">
+<w:styles xmlns:mc="http://schemas.openxmlformats.org/markup-compatibility/2006" xmlns:r="http://schemas.openxmlformats.org/officeDocument/2006/relationships" xmlns:w="http://schemas.openxmlformats.org/wordprocessingml/2006/main" xmlns:w14="http://schemas.microsoft.com/office/word/2010/wordml" xmlns:w15="http://schemas.microsoft.com/office/word/2012/wordml" mc:Ignorable="w14 w15">
   <w:docDefaults>
     <w:rPrDefault>
       <w:rPr>
@@ -838,7 +1259,7 @@
     </w:rPrDefault>
     <w:pPrDefault/>
   </w:docDefaults>
-  <w:latentStyles w:defLockedState="0" w:defUIPriority="99" w:defSemiHidden="0" w:defUnhideWhenUsed="0" w:defQFormat="0" w:count="375">
+  <w:latentStyles w:defLockedState="0" w:defUIPriority="99" w:defSemiHidden="0" w:defUnhideWhenUsed="0" w:defQFormat="0" w:count="380">
     <w:lsdException w:name="Normal" w:uiPriority="0" w:qFormat="1"/>
     <w:lsdException w:name="heading 1" w:uiPriority="9" w:qFormat="1"/>
     <w:lsdException w:name="heading 2" w:semiHidden="1" w:uiPriority="9" w:unhideWhenUsed="1" w:qFormat="1"/>
@@ -1106,10 +1527,6 @@
     <w:lsdException w:name="Book Title" w:uiPriority="33" w:qFormat="1"/>
     <w:lsdException w:name="Bibliography" w:semiHidden="1" w:uiPriority="37" w:unhideWhenUsed="1"/>
     <w:lsdException w:name="TOC Heading" w:semiHidden="1" w:uiPriority="39" w:unhideWhenUsed="1" w:qFormat="1"/>
-    <w:lsdException w:name="Grid Table Light" w:semiHidden="1" w:unhideWhenUsed="1"/>
-    <w:lsdException w:name="Grid Table 1 Light" w:semiHidden="1" w:unhideWhenUsed="1"/>
-    <w:lsdException w:name="Grid Table 2" w:semiHidden="1" w:unhideWhenUsed="1"/>
-    <w:lsdException w:name="Grid Table 3" w:semiHidden="1" w:unhideWhenUsed="1"/>
     <w:lsdException w:name="Grid Table 4" w:uiPriority="49"/>
     <w:lsdException w:name="Grid Table 5 Dark" w:uiPriority="50"/>
     <w:lsdException w:name="Grid Table 6 Colorful" w:uiPriority="51"/>
@@ -1205,10 +1622,6 @@
     <w:lsdException w:name="List Table 5 Dark Accent 6" w:uiPriority="50"/>
     <w:lsdException w:name="List Table 6 Colorful Accent 6" w:uiPriority="51"/>
     <w:lsdException w:name="List Table 7 Colorful Accent 6" w:uiPriority="52"/>
-    <w:lsdException w:name="Mention" w:semiHidden="1" w:unhideWhenUsed="1"/>
-    <w:lsdException w:name="Smart Hyperlink" w:semiHidden="1" w:unhideWhenUsed="1"/>
-    <w:lsdException w:name="Hashtag" w:semiHidden="1" w:unhideWhenUsed="1"/>
-    <w:lsdException w:name="Unresolved Mention" w:semiHidden="1" w:unhideWhenUsed="1"/>
   </w:latentStyles>
   <w:style w:type="paragraph" w:default="1" w:styleId="Normal">
     <w:name w:val="Normal"/>
@@ -1217,7 +1630,6 @@
   <w:style w:type="character" w:default="1" w:styleId="DefaultParagraphFont">
     <w:name w:val="Default Paragraph Font"/>
     <w:uiPriority w:val="1"/>
-    <w:semiHidden/>
     <w:unhideWhenUsed/>
   </w:style>
   <w:style w:type="table" w:default="1" w:styleId="TableNormal">

</xml_diff>